<commit_message>
Commit Monday, August 13, 2018
</commit_message>
<xml_diff>
--- a/Nimbus.docx
+++ b/Nimbus.docx
@@ -83,7 +83,7 @@
         <w:pStyle w:val="ListParagraph"/>
         <w:numPr>
           <w:ilvl w:val="0"/>
-          <w:numId w:val="3"/>
+          <w:numId w:val="7"/>
         </w:numPr>
       </w:pPr>
       <w:r>
@@ -103,20 +103,19 @@
         <w:pStyle w:val="ListParagraph"/>
         <w:numPr>
           <w:ilvl w:val="0"/>
-          <w:numId w:val="3"/>
+          <w:numId w:val="7"/>
         </w:numPr>
       </w:pPr>
       <w:r>
-        <w:t>BIZ Layer</w:t>
-      </w:r>
-    </w:p>
-    <w:p>
-      <w:pPr>
-        <w:pStyle w:val="ListParagraph"/>
+        <w:t>Data Logic Layer</w:t>
+      </w:r>
+    </w:p>
+    <w:p>
+      <w:pPr>
         <w:ind w:left="1080"/>
       </w:pPr>
       <w:r>
-        <w:t>Vì ứng dụng chưa có tác vụ xử lý dữ liệu bên dưới nên hiện chưa có thành phần này.</w:t>
+        <w:t>Bao gồm Contact Adapter fetch dữ liệu contact trong phonebook sang ContactEntity</w:t>
       </w:r>
     </w:p>
     <w:p>
@@ -124,22 +123,415 @@
         <w:pStyle w:val="ListParagraph"/>
         <w:numPr>
           <w:ilvl w:val="0"/>
-          <w:numId w:val="3"/>
+          <w:numId w:val="7"/>
         </w:numPr>
       </w:pPr>
       <w:r>
-        <w:t>Data Logic Layer</w:t>
+        <w:t>BIZ Layer</w:t>
+      </w:r>
+    </w:p>
+    <w:p>
+      <w:pPr>
+        <w:pStyle w:val="ListParagraph"/>
+        <w:ind w:left="1080"/>
+      </w:pPr>
+      <w:r>
+        <w:t>Picker lấy dữ liệu từ DLL với một số option</w:t>
+      </w:r>
+    </w:p>
+    <w:p>
+      <w:pPr>
+        <w:pStyle w:val="ListParagraph"/>
+        <w:ind w:left="1080"/>
+      </w:pPr>
+    </w:p>
+    <w:p>
+      <w:pPr>
+        <w:pStyle w:val="ListParagraph"/>
+        <w:ind w:left="1080"/>
+      </w:pPr>
+      <w:r>
+        <w:t>Mô hình kiến trúc ứng dụng:</w:t>
+      </w:r>
+    </w:p>
+    <w:p>
+      <w:pPr>
+        <w:pStyle w:val="ListParagraph"/>
+        <w:ind w:left="1080"/>
+      </w:pPr>
+    </w:p>
+    <w:p>
+      <w:pPr>
+        <w:pStyle w:val="ListParagraph"/>
+        <w:ind w:left="1080"/>
+      </w:pPr>
+      <w:r>
+        <w:rPr>
+          <w:noProof/>
+        </w:rPr>
+        <w:lastRenderedPageBreak/>
+        <w:drawing>
+          <wp:anchor distT="0" distB="0" distL="114300" distR="114300" simplePos="0" relativeHeight="251658240" behindDoc="0" locked="0" layoutInCell="1" allowOverlap="1">
+            <wp:simplePos x="0" y="0"/>
+            <wp:positionH relativeFrom="column">
+              <wp:posOffset>-10457</wp:posOffset>
+            </wp:positionH>
+            <wp:positionV relativeFrom="paragraph">
+              <wp:posOffset>0</wp:posOffset>
+            </wp:positionV>
+            <wp:extent cx="5727700" cy="8245475"/>
+            <wp:effectExtent l="0" t="0" r="0" b="0"/>
+            <wp:wrapTopAndBottom/>
+            <wp:docPr id="1" name="Picture 1"/>
+            <wp:cNvGraphicFramePr>
+              <a:graphicFrameLocks xmlns:a="http://schemas.openxmlformats.org/drawingml/2006/main" noChangeAspect="1"/>
+            </wp:cNvGraphicFramePr>
+            <a:graphic xmlns:a="http://schemas.openxmlformats.org/drawingml/2006/main">
+              <a:graphicData uri="http://schemas.openxmlformats.org/drawingml/2006/picture">
+                <pic:pic xmlns:pic="http://schemas.openxmlformats.org/drawingml/2006/picture">
+                  <pic:nvPicPr>
+                    <pic:cNvPr id="1" name="Contact.png"/>
+                    <pic:cNvPicPr/>
+                  </pic:nvPicPr>
+                  <pic:blipFill>
+                    <a:blip r:embed="rId5">
+                      <a:extLst>
+                        <a:ext uri="{28A0092B-C50C-407E-A947-70E740481C1C}">
+                          <a14:useLocalDpi xmlns:a14="http://schemas.microsoft.com/office/drawing/2010/main" val="0"/>
+                        </a:ext>
+                      </a:extLst>
+                    </a:blip>
+                    <a:stretch>
+                      <a:fillRect/>
+                    </a:stretch>
+                  </pic:blipFill>
+                  <pic:spPr>
+                    <a:xfrm>
+                      <a:off x="0" y="0"/>
+                      <a:ext cx="5727700" cy="8245475"/>
+                    </a:xfrm>
+                    <a:prstGeom prst="rect">
+                      <a:avLst/>
+                    </a:prstGeom>
+                  </pic:spPr>
+                </pic:pic>
+              </a:graphicData>
+            </a:graphic>
+            <wp14:sizeRelH relativeFrom="page">
+              <wp14:pctWidth>0</wp14:pctWidth>
+            </wp14:sizeRelH>
+            <wp14:sizeRelV relativeFrom="page">
+              <wp14:pctHeight>0</wp14:pctHeight>
+            </wp14:sizeRelV>
+          </wp:anchor>
+        </w:drawing>
+      </w:r>
+    </w:p>
+    <w:p>
+      <w:r>
+        <w:tab/>
+      </w:r>
+    </w:p>
+    <w:p>
+      <w:r>
+        <w:br w:type="page"/>
+      </w:r>
+    </w:p>
+    <w:p>
+      <w:pPr>
+        <w:pStyle w:val="ListParagraph"/>
+        <w:numPr>
+          <w:ilvl w:val="0"/>
+          <w:numId w:val="1"/>
+        </w:numPr>
+        <w:rPr>
+          <w:b/>
+        </w:rPr>
+      </w:pPr>
+      <w:r>
+        <w:rPr>
+          <w:b/>
+        </w:rPr>
+        <w:lastRenderedPageBreak/>
+        <w:t>Đánh giá ứng dụng:</w:t>
+      </w:r>
+    </w:p>
+    <w:p>
+      <w:pPr>
+        <w:ind w:firstLine="360"/>
+      </w:pPr>
+      <w:r>
+        <w:t>(Số lượng contact: 111)</w:t>
+      </w:r>
+    </w:p>
+    <w:p>
+      <w:pPr>
+        <w:pStyle w:val="ListParagraph"/>
+        <w:numPr>
+          <w:ilvl w:val="0"/>
+          <w:numId w:val="4"/>
+        </w:numPr>
+      </w:pPr>
+      <w:r>
+        <w:t>Native</w:t>
+      </w:r>
+    </w:p>
+    <w:p>
+      <w:pPr>
+        <w:ind w:left="720"/>
+      </w:pPr>
+      <w:r>
+        <w:t>UI tương đối ổn định</w:t>
+      </w:r>
+    </w:p>
+    <w:p>
+      <w:pPr>
+        <w:ind w:left="720"/>
+      </w:pPr>
+      <w:r>
+        <w:drawing>
+          <wp:inline distT="0" distB="0" distL="0" distR="0" wp14:anchorId="4E66CC29" wp14:editId="0A4AC2AA">
+            <wp:extent cx="5727700" cy="3495675"/>
+            <wp:effectExtent l="0" t="0" r="0" b="0"/>
+            <wp:docPr id="4" name="Picture 4"/>
+            <wp:cNvGraphicFramePr>
+              <a:graphicFrameLocks xmlns:a="http://schemas.openxmlformats.org/drawingml/2006/main" noChangeAspect="1"/>
+            </wp:cNvGraphicFramePr>
+            <a:graphic xmlns:a="http://schemas.openxmlformats.org/drawingml/2006/main">
+              <a:graphicData uri="http://schemas.openxmlformats.org/drawingml/2006/picture">
+                <pic:pic xmlns:pic="http://schemas.openxmlformats.org/drawingml/2006/picture">
+                  <pic:nvPicPr>
+                    <pic:cNvPr id="1" name=""/>
+                    <pic:cNvPicPr/>
+                  </pic:nvPicPr>
+                  <pic:blipFill>
+                    <a:blip r:embed="rId6"/>
+                    <a:stretch>
+                      <a:fillRect/>
+                    </a:stretch>
+                  </pic:blipFill>
+                  <pic:spPr>
+                    <a:xfrm>
+                      <a:off x="0" y="0"/>
+                      <a:ext cx="5727700" cy="3495675"/>
+                    </a:xfrm>
+                    <a:prstGeom prst="rect">
+                      <a:avLst/>
+                    </a:prstGeom>
+                  </pic:spPr>
+                </pic:pic>
+              </a:graphicData>
+            </a:graphic>
+          </wp:inline>
+        </w:drawing>
+      </w:r>
+    </w:p>
+    <w:p>
+      <w:pPr>
+        <w:ind w:left="720"/>
+      </w:pPr>
+      <w:r>
+        <w:drawing>
+          <wp:inline distT="0" distB="0" distL="0" distR="0" wp14:anchorId="6CF17D85" wp14:editId="78DE51A6">
+            <wp:extent cx="5727700" cy="3491865"/>
+            <wp:effectExtent l="0" t="0" r="0" b="635"/>
+            <wp:docPr id="5" name="Picture 5"/>
+            <wp:cNvGraphicFramePr>
+              <a:graphicFrameLocks xmlns:a="http://schemas.openxmlformats.org/drawingml/2006/main" noChangeAspect="1"/>
+            </wp:cNvGraphicFramePr>
+            <a:graphic xmlns:a="http://schemas.openxmlformats.org/drawingml/2006/main">
+              <a:graphicData uri="http://schemas.openxmlformats.org/drawingml/2006/picture">
+                <pic:pic xmlns:pic="http://schemas.openxmlformats.org/drawingml/2006/picture">
+                  <pic:nvPicPr>
+                    <pic:cNvPr id="1" name=""/>
+                    <pic:cNvPicPr/>
+                  </pic:nvPicPr>
+                  <pic:blipFill>
+                    <a:blip r:embed="rId7"/>
+                    <a:stretch>
+                      <a:fillRect/>
+                    </a:stretch>
+                  </pic:blipFill>
+                  <pic:spPr>
+                    <a:xfrm>
+                      <a:off x="0" y="0"/>
+                      <a:ext cx="5727700" cy="3491865"/>
+                    </a:xfrm>
+                    <a:prstGeom prst="rect">
+                      <a:avLst/>
+                    </a:prstGeom>
+                  </pic:spPr>
+                </pic:pic>
+              </a:graphicData>
+            </a:graphic>
+          </wp:inline>
+        </w:drawing>
+      </w:r>
+    </w:p>
+    <w:p>
+      <w:pPr>
+        <w:pStyle w:val="ListParagraph"/>
+        <w:numPr>
+          <w:ilvl w:val="0"/>
+          <w:numId w:val="4"/>
+        </w:numPr>
+      </w:pPr>
+      <w:r>
+        <w:t>Nimbus</w:t>
+      </w:r>
+    </w:p>
+    <w:p>
+      <w:pPr>
+        <w:ind w:left="720"/>
+      </w:pPr>
+      <w:r>
+        <w:t>UI chưa ổn định</w:t>
+      </w:r>
+    </w:p>
+    <w:p>
+      <w:pPr>
+        <w:ind w:left="720"/>
+      </w:pPr>
+      <w:r>
+        <w:t>Code ngắn gọn hơn</w:t>
+      </w:r>
+    </w:p>
+    <w:p>
+      <w:pPr>
+        <w:ind w:left="720"/>
+      </w:pPr>
+      <w:r>
+        <w:t>Tài nguyên sử dụng tương đối như nhau</w:t>
       </w:r>
       <w:bookmarkStart w:id="0" w:name="_GoBack"/>
       <w:bookmarkEnd w:id="0"/>
     </w:p>
     <w:p>
       <w:pPr>
+        <w:ind w:left="720"/>
+      </w:pPr>
+      <w:r>
+        <w:lastRenderedPageBreak/>
+        <w:drawing>
+          <wp:inline distT="0" distB="0" distL="0" distR="0" wp14:anchorId="2F4AE33A" wp14:editId="38F211D1">
+            <wp:extent cx="5727700" cy="3369945"/>
+            <wp:effectExtent l="0" t="0" r="0" b="0"/>
+            <wp:docPr id="2" name="Picture 2"/>
+            <wp:cNvGraphicFramePr>
+              <a:graphicFrameLocks xmlns:a="http://schemas.openxmlformats.org/drawingml/2006/main" noChangeAspect="1"/>
+            </wp:cNvGraphicFramePr>
+            <a:graphic xmlns:a="http://schemas.openxmlformats.org/drawingml/2006/main">
+              <a:graphicData uri="http://schemas.openxmlformats.org/drawingml/2006/picture">
+                <pic:pic xmlns:pic="http://schemas.openxmlformats.org/drawingml/2006/picture">
+                  <pic:nvPicPr>
+                    <pic:cNvPr id="1" name=""/>
+                    <pic:cNvPicPr/>
+                  </pic:nvPicPr>
+                  <pic:blipFill>
+                    <a:blip r:embed="rId8"/>
+                    <a:stretch>
+                      <a:fillRect/>
+                    </a:stretch>
+                  </pic:blipFill>
+                  <pic:spPr>
+                    <a:xfrm>
+                      <a:off x="0" y="0"/>
+                      <a:ext cx="5727700" cy="3369945"/>
+                    </a:xfrm>
+                    <a:prstGeom prst="rect">
+                      <a:avLst/>
+                    </a:prstGeom>
+                  </pic:spPr>
+                </pic:pic>
+              </a:graphicData>
+            </a:graphic>
+          </wp:inline>
+        </w:drawing>
+      </w:r>
+    </w:p>
+    <w:p>
+      <w:pPr>
+        <w:ind w:left="720"/>
+      </w:pPr>
+      <w:r>
+        <w:drawing>
+          <wp:inline distT="0" distB="0" distL="0" distR="0" wp14:anchorId="2955D834" wp14:editId="78255B99">
+            <wp:extent cx="5727700" cy="3470910"/>
+            <wp:effectExtent l="0" t="0" r="0" b="0"/>
+            <wp:docPr id="3" name="Picture 3"/>
+            <wp:cNvGraphicFramePr>
+              <a:graphicFrameLocks xmlns:a="http://schemas.openxmlformats.org/drawingml/2006/main" noChangeAspect="1"/>
+            </wp:cNvGraphicFramePr>
+            <a:graphic xmlns:a="http://schemas.openxmlformats.org/drawingml/2006/main">
+              <a:graphicData uri="http://schemas.openxmlformats.org/drawingml/2006/picture">
+                <pic:pic xmlns:pic="http://schemas.openxmlformats.org/drawingml/2006/picture">
+                  <pic:nvPicPr>
+                    <pic:cNvPr id="1" name=""/>
+                    <pic:cNvPicPr/>
+                  </pic:nvPicPr>
+                  <pic:blipFill>
+                    <a:blip r:embed="rId9"/>
+                    <a:stretch>
+                      <a:fillRect/>
+                    </a:stretch>
+                  </pic:blipFill>
+                  <pic:spPr>
+                    <a:xfrm>
+                      <a:off x="0" y="0"/>
+                      <a:ext cx="5727700" cy="3470910"/>
+                    </a:xfrm>
+                    <a:prstGeom prst="rect">
+                      <a:avLst/>
+                    </a:prstGeom>
+                  </pic:spPr>
+                </pic:pic>
+              </a:graphicData>
+            </a:graphic>
+          </wp:inline>
+        </w:drawing>
+      </w:r>
+    </w:p>
+    <w:p>
+      <w:pPr>
+        <w:ind w:left="720"/>
+      </w:pPr>
+    </w:p>
+    <w:p>
+      <w:pPr>
+        <w:ind w:left="720"/>
+      </w:pPr>
+    </w:p>
+    <w:p>
+      <w:pPr>
+        <w:rPr>
+          <w:b/>
+        </w:rPr>
+      </w:pPr>
+    </w:p>
+    <w:p>
+      <w:pPr>
         <w:pStyle w:val="ListParagraph"/>
-        <w:ind w:left="1080"/>
-      </w:pPr>
-      <w:r>
-        <w:t>Bao gồm model của dữ liệu cơ bản (Contact)</w:t>
+        <w:numPr>
+          <w:ilvl w:val="0"/>
+          <w:numId w:val="1"/>
+        </w:numPr>
+        <w:rPr>
+          <w:b/>
+        </w:rPr>
+      </w:pPr>
+      <w:r>
+        <w:rPr>
+          <w:b/>
+        </w:rPr>
+        <w:t>Đánh giá</w:t>
+      </w:r>
+    </w:p>
+    <w:p>
+      <w:pPr>
+        <w:pStyle w:val="ListParagraph"/>
+      </w:pPr>
+      <w:r>
+        <w:t>Bộ framework có rất nhiều features, chỉ hiểu được 1 phần nhỏ về tableView và collectionView</w:t>
       </w:r>
       <w:r>
         <w:t>.</w:t>
@@ -148,13 +540,15 @@
     <w:p>
       <w:pPr>
         <w:pStyle w:val="ListParagraph"/>
-        <w:ind w:left="1080"/>
-      </w:pPr>
-    </w:p>
-    <w:p>
-      <w:r>
-        <w:tab/>
-      </w:r>
+      </w:pPr>
+    </w:p>
+    <w:p>
+      <w:pPr>
+        <w:ind w:left="360"/>
+        <w:rPr>
+          <w:b/>
+        </w:rPr>
+      </w:pPr>
     </w:p>
     <w:p/>
     <w:sectPr>
@@ -170,6 +564,208 @@
 <file path=word/numbering.xml><?xml version="1.0" encoding="utf-8"?>
 <w:numbering xmlns:wpc="http://schemas.microsoft.com/office/word/2010/wordprocessingCanvas" xmlns:cx="http://schemas.microsoft.com/office/drawing/2014/chartex" xmlns:cx1="http://schemas.microsoft.com/office/drawing/2015/9/8/chartex" xmlns:cx2="http://schemas.microsoft.com/office/drawing/2015/10/21/chartex" xmlns:cx3="http://schemas.microsoft.com/office/drawing/2016/5/9/chartex" xmlns:cx4="http://schemas.microsoft.com/office/drawing/2016/5/10/chartex" xmlns:cx5="http://schemas.microsoft.com/office/drawing/2016/5/11/chartex" xmlns:cx6="http://schemas.microsoft.com/office/drawing/2016/5/12/chartex" xmlns:cx7="http://schemas.microsoft.com/office/drawing/2016/5/13/chartex" xmlns:cx8="http://schemas.microsoft.com/office/drawing/2016/5/14/chartex" xmlns:mc="http://schemas.openxmlformats.org/markup-compatibility/2006" xmlns:aink="http://schemas.microsoft.com/office/drawing/2016/ink" xmlns:am3d="http://schemas.microsoft.com/office/drawing/2017/model3d" xmlns:o="urn:schemas-microsoft-com:office:office" xmlns:r="http://schemas.openxmlformats.org/officeDocument/2006/relationships" xmlns:m="http://schemas.openxmlformats.org/officeDocument/2006/math" xmlns:v="urn:schemas-microsoft-com:vml" xmlns:wp14="http://schemas.microsoft.com/office/word/2010/wordprocessingDrawing" xmlns:wp="http://schemas.openxmlformats.org/drawingml/2006/wordprocessingDrawing" xmlns:w10="urn:schemas-microsoft-com:office:word" xmlns:w="http://schemas.openxmlformats.org/wordprocessingml/2006/main" xmlns:w14="http://schemas.microsoft.com/office/word/2010/wordml" xmlns:w15="http://schemas.microsoft.com/office/word/2012/wordml" xmlns:w16cid="http://schemas.microsoft.com/office/word/2016/wordml/cid" xmlns:w16se="http://schemas.microsoft.com/office/word/2015/wordml/symex" xmlns:wpg="http://schemas.microsoft.com/office/word/2010/wordprocessingGroup" xmlns:wpi="http://schemas.microsoft.com/office/word/2010/wordprocessingInk" xmlns:wne="http://schemas.microsoft.com/office/word/2006/wordml" xmlns:wps="http://schemas.microsoft.com/office/word/2010/wordprocessingShape" mc:Ignorable="w14 w15 w16se w16cid wp14">
   <w:abstractNum w:abstractNumId="0" w15:restartNumberingAfterBreak="0">
+    <w:nsid w:val="0EAF7683"/>
+    <w:multiLevelType w:val="hybridMultilevel"/>
+    <w:tmpl w:val="CBA61876"/>
+    <w:lvl w:ilvl="0" w:tplc="0FF4593C">
+      <w:start w:val="3"/>
+      <w:numFmt w:val="bullet"/>
+      <w:lvlText w:val=""/>
+      <w:lvlJc w:val="left"/>
+      <w:pPr>
+        <w:ind w:left="1080" w:hanging="360"/>
+      </w:pPr>
+      <w:rPr>
+        <w:rFonts w:ascii="Symbol" w:eastAsiaTheme="minorHAnsi" w:hAnsi="Symbol" w:cstheme="minorBidi" w:hint="default"/>
+      </w:rPr>
+    </w:lvl>
+    <w:lvl w:ilvl="1" w:tplc="04090003" w:tentative="1">
+      <w:start w:val="1"/>
+      <w:numFmt w:val="bullet"/>
+      <w:lvlText w:val="o"/>
+      <w:lvlJc w:val="left"/>
+      <w:pPr>
+        <w:ind w:left="1800" w:hanging="360"/>
+      </w:pPr>
+      <w:rPr>
+        <w:rFonts w:ascii="Courier New" w:hAnsi="Courier New" w:cs="Courier New" w:hint="default"/>
+      </w:rPr>
+    </w:lvl>
+    <w:lvl w:ilvl="2" w:tplc="04090005" w:tentative="1">
+      <w:start w:val="1"/>
+      <w:numFmt w:val="bullet"/>
+      <w:lvlText w:val=""/>
+      <w:lvlJc w:val="left"/>
+      <w:pPr>
+        <w:ind w:left="2520" w:hanging="360"/>
+      </w:pPr>
+      <w:rPr>
+        <w:rFonts w:ascii="Wingdings" w:hAnsi="Wingdings" w:hint="default"/>
+      </w:rPr>
+    </w:lvl>
+    <w:lvl w:ilvl="3" w:tplc="04090001" w:tentative="1">
+      <w:start w:val="1"/>
+      <w:numFmt w:val="bullet"/>
+      <w:lvlText w:val=""/>
+      <w:lvlJc w:val="left"/>
+      <w:pPr>
+        <w:ind w:left="3240" w:hanging="360"/>
+      </w:pPr>
+      <w:rPr>
+        <w:rFonts w:ascii="Symbol" w:hAnsi="Symbol" w:hint="default"/>
+      </w:rPr>
+    </w:lvl>
+    <w:lvl w:ilvl="4" w:tplc="04090003" w:tentative="1">
+      <w:start w:val="1"/>
+      <w:numFmt w:val="bullet"/>
+      <w:lvlText w:val="o"/>
+      <w:lvlJc w:val="left"/>
+      <w:pPr>
+        <w:ind w:left="3960" w:hanging="360"/>
+      </w:pPr>
+      <w:rPr>
+        <w:rFonts w:ascii="Courier New" w:hAnsi="Courier New" w:cs="Courier New" w:hint="default"/>
+      </w:rPr>
+    </w:lvl>
+    <w:lvl w:ilvl="5" w:tplc="04090005" w:tentative="1">
+      <w:start w:val="1"/>
+      <w:numFmt w:val="bullet"/>
+      <w:lvlText w:val=""/>
+      <w:lvlJc w:val="left"/>
+      <w:pPr>
+        <w:ind w:left="4680" w:hanging="360"/>
+      </w:pPr>
+      <w:rPr>
+        <w:rFonts w:ascii="Wingdings" w:hAnsi="Wingdings" w:hint="default"/>
+      </w:rPr>
+    </w:lvl>
+    <w:lvl w:ilvl="6" w:tplc="04090001" w:tentative="1">
+      <w:start w:val="1"/>
+      <w:numFmt w:val="bullet"/>
+      <w:lvlText w:val=""/>
+      <w:lvlJc w:val="left"/>
+      <w:pPr>
+        <w:ind w:left="5400" w:hanging="360"/>
+      </w:pPr>
+      <w:rPr>
+        <w:rFonts w:ascii="Symbol" w:hAnsi="Symbol" w:hint="default"/>
+      </w:rPr>
+    </w:lvl>
+    <w:lvl w:ilvl="7" w:tplc="04090003" w:tentative="1">
+      <w:start w:val="1"/>
+      <w:numFmt w:val="bullet"/>
+      <w:lvlText w:val="o"/>
+      <w:lvlJc w:val="left"/>
+      <w:pPr>
+        <w:ind w:left="6120" w:hanging="360"/>
+      </w:pPr>
+      <w:rPr>
+        <w:rFonts w:ascii="Courier New" w:hAnsi="Courier New" w:cs="Courier New" w:hint="default"/>
+      </w:rPr>
+    </w:lvl>
+    <w:lvl w:ilvl="8" w:tplc="04090005" w:tentative="1">
+      <w:start w:val="1"/>
+      <w:numFmt w:val="bullet"/>
+      <w:lvlText w:val=""/>
+      <w:lvlJc w:val="left"/>
+      <w:pPr>
+        <w:ind w:left="6840" w:hanging="360"/>
+      </w:pPr>
+      <w:rPr>
+        <w:rFonts w:ascii="Wingdings" w:hAnsi="Wingdings" w:hint="default"/>
+      </w:rPr>
+    </w:lvl>
+  </w:abstractNum>
+  <w:abstractNum w:abstractNumId="1" w15:restartNumberingAfterBreak="0">
+    <w:nsid w:val="1FC0519B"/>
+    <w:multiLevelType w:val="hybridMultilevel"/>
+    <w:tmpl w:val="CC58FD3A"/>
+    <w:lvl w:ilvl="0" w:tplc="1FA0B822">
+      <w:start w:val="3"/>
+      <w:numFmt w:val="bullet"/>
+      <w:lvlText w:val=""/>
+      <w:lvlJc w:val="left"/>
+      <w:pPr>
+        <w:ind w:left="1080" w:hanging="360"/>
+      </w:pPr>
+      <w:rPr>
+        <w:rFonts w:ascii="Symbol" w:eastAsiaTheme="minorHAnsi" w:hAnsi="Symbol" w:cstheme="minorBidi" w:hint="default"/>
+      </w:rPr>
+    </w:lvl>
+    <w:lvl w:ilvl="1" w:tplc="04090019">
+      <w:start w:val="1"/>
+      <w:numFmt w:val="lowerLetter"/>
+      <w:lvlText w:val="%2."/>
+      <w:lvlJc w:val="left"/>
+      <w:pPr>
+        <w:ind w:left="1800" w:hanging="360"/>
+      </w:pPr>
+    </w:lvl>
+    <w:lvl w:ilvl="2" w:tplc="0409001B" w:tentative="1">
+      <w:start w:val="1"/>
+      <w:numFmt w:val="lowerRoman"/>
+      <w:lvlText w:val="%3."/>
+      <w:lvlJc w:val="right"/>
+      <w:pPr>
+        <w:ind w:left="2520" w:hanging="180"/>
+      </w:pPr>
+    </w:lvl>
+    <w:lvl w:ilvl="3" w:tplc="0409000F" w:tentative="1">
+      <w:start w:val="1"/>
+      <w:numFmt w:val="decimal"/>
+      <w:lvlText w:val="%4."/>
+      <w:lvlJc w:val="left"/>
+      <w:pPr>
+        <w:ind w:left="3240" w:hanging="360"/>
+      </w:pPr>
+    </w:lvl>
+    <w:lvl w:ilvl="4" w:tplc="04090019" w:tentative="1">
+      <w:start w:val="1"/>
+      <w:numFmt w:val="lowerLetter"/>
+      <w:lvlText w:val="%5."/>
+      <w:lvlJc w:val="left"/>
+      <w:pPr>
+        <w:ind w:left="3960" w:hanging="360"/>
+      </w:pPr>
+    </w:lvl>
+    <w:lvl w:ilvl="5" w:tplc="0409001B" w:tentative="1">
+      <w:start w:val="1"/>
+      <w:numFmt w:val="lowerRoman"/>
+      <w:lvlText w:val="%6."/>
+      <w:lvlJc w:val="right"/>
+      <w:pPr>
+        <w:ind w:left="4680" w:hanging="180"/>
+      </w:pPr>
+    </w:lvl>
+    <w:lvl w:ilvl="6" w:tplc="0409000F" w:tentative="1">
+      <w:start w:val="1"/>
+      <w:numFmt w:val="decimal"/>
+      <w:lvlText w:val="%7."/>
+      <w:lvlJc w:val="left"/>
+      <w:pPr>
+        <w:ind w:left="5400" w:hanging="360"/>
+      </w:pPr>
+    </w:lvl>
+    <w:lvl w:ilvl="7" w:tplc="04090019" w:tentative="1">
+      <w:start w:val="1"/>
+      <w:numFmt w:val="lowerLetter"/>
+      <w:lvlText w:val="%8."/>
+      <w:lvlJc w:val="left"/>
+      <w:pPr>
+        <w:ind w:left="6120" w:hanging="360"/>
+      </w:pPr>
+    </w:lvl>
+    <w:lvl w:ilvl="8" w:tplc="0409001B" w:tentative="1">
+      <w:start w:val="1"/>
+      <w:numFmt w:val="lowerRoman"/>
+      <w:lvlText w:val="%9."/>
+      <w:lvlJc w:val="right"/>
+      <w:pPr>
+        <w:ind w:left="6840" w:hanging="180"/>
+      </w:pPr>
+    </w:lvl>
+  </w:abstractNum>
+  <w:abstractNum w:abstractNumId="2" w15:restartNumberingAfterBreak="0">
     <w:nsid w:val="2EFA5CC5"/>
     <w:multiLevelType w:val="hybridMultilevel"/>
     <w:tmpl w:val="1E029C82"/>
@@ -258,7 +854,209 @@
       </w:pPr>
     </w:lvl>
   </w:abstractNum>
-  <w:abstractNum w:abstractNumId="1" w15:restartNumberingAfterBreak="0">
+  <w:abstractNum w:abstractNumId="3" w15:restartNumberingAfterBreak="0">
+    <w:nsid w:val="3244184F"/>
+    <w:multiLevelType w:val="hybridMultilevel"/>
+    <w:tmpl w:val="4532F1B0"/>
+    <w:lvl w:ilvl="0" w:tplc="04090019">
+      <w:start w:val="1"/>
+      <w:numFmt w:val="lowerLetter"/>
+      <w:lvlText w:val="%1."/>
+      <w:lvlJc w:val="left"/>
+      <w:pPr>
+        <w:ind w:left="720" w:hanging="360"/>
+      </w:pPr>
+      <w:rPr>
+        <w:rFonts w:hint="default"/>
+      </w:rPr>
+    </w:lvl>
+    <w:lvl w:ilvl="1" w:tplc="04090019">
+      <w:start w:val="1"/>
+      <w:numFmt w:val="lowerLetter"/>
+      <w:lvlText w:val="%2."/>
+      <w:lvlJc w:val="left"/>
+      <w:pPr>
+        <w:ind w:left="1440" w:hanging="360"/>
+      </w:pPr>
+    </w:lvl>
+    <w:lvl w:ilvl="2" w:tplc="0409001B" w:tentative="1">
+      <w:start w:val="1"/>
+      <w:numFmt w:val="lowerRoman"/>
+      <w:lvlText w:val="%3."/>
+      <w:lvlJc w:val="right"/>
+      <w:pPr>
+        <w:ind w:left="2160" w:hanging="180"/>
+      </w:pPr>
+    </w:lvl>
+    <w:lvl w:ilvl="3" w:tplc="0409000F" w:tentative="1">
+      <w:start w:val="1"/>
+      <w:numFmt w:val="decimal"/>
+      <w:lvlText w:val="%4."/>
+      <w:lvlJc w:val="left"/>
+      <w:pPr>
+        <w:ind w:left="2880" w:hanging="360"/>
+      </w:pPr>
+    </w:lvl>
+    <w:lvl w:ilvl="4" w:tplc="04090019" w:tentative="1">
+      <w:start w:val="1"/>
+      <w:numFmt w:val="lowerLetter"/>
+      <w:lvlText w:val="%5."/>
+      <w:lvlJc w:val="left"/>
+      <w:pPr>
+        <w:ind w:left="3600" w:hanging="360"/>
+      </w:pPr>
+    </w:lvl>
+    <w:lvl w:ilvl="5" w:tplc="0409001B" w:tentative="1">
+      <w:start w:val="1"/>
+      <w:numFmt w:val="lowerRoman"/>
+      <w:lvlText w:val="%6."/>
+      <w:lvlJc w:val="right"/>
+      <w:pPr>
+        <w:ind w:left="4320" w:hanging="180"/>
+      </w:pPr>
+    </w:lvl>
+    <w:lvl w:ilvl="6" w:tplc="0409000F" w:tentative="1">
+      <w:start w:val="1"/>
+      <w:numFmt w:val="decimal"/>
+      <w:lvlText w:val="%7."/>
+      <w:lvlJc w:val="left"/>
+      <w:pPr>
+        <w:ind w:left="5040" w:hanging="360"/>
+      </w:pPr>
+    </w:lvl>
+    <w:lvl w:ilvl="7" w:tplc="04090019" w:tentative="1">
+      <w:start w:val="1"/>
+      <w:numFmt w:val="lowerLetter"/>
+      <w:lvlText w:val="%8."/>
+      <w:lvlJc w:val="left"/>
+      <w:pPr>
+        <w:ind w:left="5760" w:hanging="360"/>
+      </w:pPr>
+    </w:lvl>
+    <w:lvl w:ilvl="8" w:tplc="0409001B" w:tentative="1">
+      <w:start w:val="1"/>
+      <w:numFmt w:val="lowerRoman"/>
+      <w:lvlText w:val="%9."/>
+      <w:lvlJc w:val="right"/>
+      <w:pPr>
+        <w:ind w:left="6480" w:hanging="180"/>
+      </w:pPr>
+    </w:lvl>
+  </w:abstractNum>
+  <w:abstractNum w:abstractNumId="4" w15:restartNumberingAfterBreak="0">
+    <w:nsid w:val="3B683F39"/>
+    <w:multiLevelType w:val="hybridMultilevel"/>
+    <w:tmpl w:val="5E8822F8"/>
+    <w:lvl w:ilvl="0" w:tplc="1FA0B822">
+      <w:start w:val="3"/>
+      <w:numFmt w:val="bullet"/>
+      <w:lvlText w:val=""/>
+      <w:lvlJc w:val="left"/>
+      <w:pPr>
+        <w:ind w:left="1440" w:hanging="360"/>
+      </w:pPr>
+      <w:rPr>
+        <w:rFonts w:ascii="Symbol" w:eastAsiaTheme="minorHAnsi" w:hAnsi="Symbol" w:cstheme="minorBidi" w:hint="default"/>
+      </w:rPr>
+    </w:lvl>
+    <w:lvl w:ilvl="1" w:tplc="04090003" w:tentative="1">
+      <w:start w:val="1"/>
+      <w:numFmt w:val="bullet"/>
+      <w:lvlText w:val="o"/>
+      <w:lvlJc w:val="left"/>
+      <w:pPr>
+        <w:ind w:left="2160" w:hanging="360"/>
+      </w:pPr>
+      <w:rPr>
+        <w:rFonts w:ascii="Courier New" w:hAnsi="Courier New" w:cs="Courier New" w:hint="default"/>
+      </w:rPr>
+    </w:lvl>
+    <w:lvl w:ilvl="2" w:tplc="04090005" w:tentative="1">
+      <w:start w:val="1"/>
+      <w:numFmt w:val="bullet"/>
+      <w:lvlText w:val=""/>
+      <w:lvlJc w:val="left"/>
+      <w:pPr>
+        <w:ind w:left="2880" w:hanging="360"/>
+      </w:pPr>
+      <w:rPr>
+        <w:rFonts w:ascii="Wingdings" w:hAnsi="Wingdings" w:hint="default"/>
+      </w:rPr>
+    </w:lvl>
+    <w:lvl w:ilvl="3" w:tplc="04090001" w:tentative="1">
+      <w:start w:val="1"/>
+      <w:numFmt w:val="bullet"/>
+      <w:lvlText w:val=""/>
+      <w:lvlJc w:val="left"/>
+      <w:pPr>
+        <w:ind w:left="3600" w:hanging="360"/>
+      </w:pPr>
+      <w:rPr>
+        <w:rFonts w:ascii="Symbol" w:hAnsi="Symbol" w:hint="default"/>
+      </w:rPr>
+    </w:lvl>
+    <w:lvl w:ilvl="4" w:tplc="04090003" w:tentative="1">
+      <w:start w:val="1"/>
+      <w:numFmt w:val="bullet"/>
+      <w:lvlText w:val="o"/>
+      <w:lvlJc w:val="left"/>
+      <w:pPr>
+        <w:ind w:left="4320" w:hanging="360"/>
+      </w:pPr>
+      <w:rPr>
+        <w:rFonts w:ascii="Courier New" w:hAnsi="Courier New" w:cs="Courier New" w:hint="default"/>
+      </w:rPr>
+    </w:lvl>
+    <w:lvl w:ilvl="5" w:tplc="04090005" w:tentative="1">
+      <w:start w:val="1"/>
+      <w:numFmt w:val="bullet"/>
+      <w:lvlText w:val=""/>
+      <w:lvlJc w:val="left"/>
+      <w:pPr>
+        <w:ind w:left="5040" w:hanging="360"/>
+      </w:pPr>
+      <w:rPr>
+        <w:rFonts w:ascii="Wingdings" w:hAnsi="Wingdings" w:hint="default"/>
+      </w:rPr>
+    </w:lvl>
+    <w:lvl w:ilvl="6" w:tplc="04090001" w:tentative="1">
+      <w:start w:val="1"/>
+      <w:numFmt w:val="bullet"/>
+      <w:lvlText w:val=""/>
+      <w:lvlJc w:val="left"/>
+      <w:pPr>
+        <w:ind w:left="5760" w:hanging="360"/>
+      </w:pPr>
+      <w:rPr>
+        <w:rFonts w:ascii="Symbol" w:hAnsi="Symbol" w:hint="default"/>
+      </w:rPr>
+    </w:lvl>
+    <w:lvl w:ilvl="7" w:tplc="04090003" w:tentative="1">
+      <w:start w:val="1"/>
+      <w:numFmt w:val="bullet"/>
+      <w:lvlText w:val="o"/>
+      <w:lvlJc w:val="left"/>
+      <w:pPr>
+        <w:ind w:left="6480" w:hanging="360"/>
+      </w:pPr>
+      <w:rPr>
+        <w:rFonts w:ascii="Courier New" w:hAnsi="Courier New" w:cs="Courier New" w:hint="default"/>
+      </w:rPr>
+    </w:lvl>
+    <w:lvl w:ilvl="8" w:tplc="04090005" w:tentative="1">
+      <w:start w:val="1"/>
+      <w:numFmt w:val="bullet"/>
+      <w:lvlText w:val=""/>
+      <w:lvlJc w:val="left"/>
+      <w:pPr>
+        <w:ind w:left="7200" w:hanging="360"/>
+      </w:pPr>
+      <w:rPr>
+        <w:rFonts w:ascii="Wingdings" w:hAnsi="Wingdings" w:hint="default"/>
+      </w:rPr>
+    </w:lvl>
+  </w:abstractNum>
+  <w:abstractNum w:abstractNumId="5" w15:restartNumberingAfterBreak="0">
     <w:nsid w:val="475269CF"/>
     <w:multiLevelType w:val="hybridMultilevel"/>
     <w:tmpl w:val="F65E3EAE"/>
@@ -347,7 +1145,7 @@
       </w:pPr>
     </w:lvl>
   </w:abstractNum>
-  <w:abstractNum w:abstractNumId="2" w15:restartNumberingAfterBreak="0">
+  <w:abstractNum w:abstractNumId="6" w15:restartNumberingAfterBreak="0">
     <w:nsid w:val="48117698"/>
     <w:multiLevelType w:val="hybridMultilevel"/>
     <w:tmpl w:val="3E3A8258"/>
@@ -437,12 +1235,24 @@
     </w:lvl>
   </w:abstractNum>
   <w:num w:numId="1">
+    <w:abstractNumId w:val="2"/>
+  </w:num>
+  <w:num w:numId="2">
+    <w:abstractNumId w:val="6"/>
+  </w:num>
+  <w:num w:numId="3">
+    <w:abstractNumId w:val="5"/>
+  </w:num>
+  <w:num w:numId="4">
+    <w:abstractNumId w:val="3"/>
+  </w:num>
+  <w:num w:numId="5">
     <w:abstractNumId w:val="0"/>
   </w:num>
-  <w:num w:numId="2">
-    <w:abstractNumId w:val="2"/>
+  <w:num w:numId="6">
+    <w:abstractNumId w:val="4"/>
   </w:num>
-  <w:num w:numId="3">
+  <w:num w:numId="7">
     <w:abstractNumId w:val="1"/>
   </w:num>
 </w:numbering>

</xml_diff>